<commit_message>
Actualización de Contenido DS1
</commit_message>
<xml_diff>
--- a/Area de Proceso MA/FMVREQM/FMVREQM_V0.1_2016.docx
+++ b/Area de Proceso MA/FMVREQM/FMVREQM_V0.1_2016.docx
@@ -540,29 +540,7 @@
                 <w:szCs w:val="18"/>
                 <w:lang w:val="es-PE"/>
               </w:rPr>
-              <w:t xml:space="preserve">Benji </w:t>
-            </w:r>
-            <w:proofErr w:type="spellStart"/>
-            <w:r>
-              <w:rPr>
-                <w:rFonts w:ascii="Arial" w:hAnsi="Arial" w:cs="Arial"/>
-                <w:color w:val="000000"/>
-                <w:sz w:val="18"/>
-                <w:szCs w:val="18"/>
-                <w:lang w:val="es-PE"/>
-              </w:rPr>
-              <w:t>Santillan</w:t>
-            </w:r>
-            <w:proofErr w:type="spellEnd"/>
-            <w:r>
-              <w:rPr>
-                <w:rFonts w:ascii="Arial" w:hAnsi="Arial" w:cs="Arial"/>
-                <w:color w:val="000000"/>
-                <w:sz w:val="18"/>
-                <w:szCs w:val="18"/>
-                <w:lang w:val="es-PE"/>
-              </w:rPr>
-              <w:t xml:space="preserve"> Torres</w:t>
+              <w:t>Benji Santillan Torres</w:t>
             </w:r>
           </w:p>
         </w:tc>
@@ -639,7 +617,6 @@
                 <w:lang w:val="es-PE"/>
               </w:rPr>
             </w:pPr>
-            <w:proofErr w:type="spellStart"/>
             <w:r>
               <w:rPr>
                 <w:rFonts w:ascii="Arial" w:hAnsi="Arial" w:cs="Arial"/>
@@ -648,31 +625,8 @@
                 <w:szCs w:val="18"/>
                 <w:lang w:val="es-PE"/>
               </w:rPr>
-              <w:t>Carluis</w:t>
-            </w:r>
-            <w:proofErr w:type="spellEnd"/>
-            <w:r>
-              <w:rPr>
-                <w:rFonts w:ascii="Arial" w:hAnsi="Arial" w:cs="Arial"/>
-                <w:color w:val="000000"/>
-                <w:sz w:val="18"/>
-                <w:szCs w:val="18"/>
-                <w:lang w:val="es-PE"/>
-              </w:rPr>
-              <w:t xml:space="preserve"> </w:t>
-            </w:r>
-            <w:proofErr w:type="spellStart"/>
-            <w:r>
-              <w:rPr>
-                <w:rFonts w:ascii="Arial" w:hAnsi="Arial" w:cs="Arial"/>
-                <w:color w:val="000000"/>
-                <w:sz w:val="18"/>
-                <w:szCs w:val="18"/>
-                <w:lang w:val="es-PE"/>
-              </w:rPr>
-              <w:t>Oyola</w:t>
-            </w:r>
-            <w:proofErr w:type="spellEnd"/>
+              <w:t>Carluis Oyola</w:t>
+            </w:r>
           </w:p>
         </w:tc>
       </w:tr>
@@ -1592,7 +1546,41 @@
                       <w:color w:val="000000"/>
                       <w:lang w:val="es-PE" w:eastAsia="es-PE"/>
                     </w:rPr>
-                    <w:t>Cantidad de Requerimientos en proceso en el Ciclo de Producción, ya sean Requerimientos que han iniciado en el Ciclo de Producción actual o en uno anterior.</w:t>
+                    <w:t xml:space="preserve">Cantidad de Requerimientos en proceso en el </w:t>
+                  </w:r>
+                  <w:r>
+                    <w:rPr>
+                      <w:rFonts w:asciiTheme="minorHAnsi" w:hAnsiTheme="minorHAnsi"/>
+                      <w:color w:val="000000"/>
+                      <w:lang w:val="es-PE" w:eastAsia="es-PE"/>
+                    </w:rPr>
+                    <w:t>periodo</w:t>
+                  </w:r>
+                  <w:bookmarkStart w:id="0" w:name="_GoBack"/>
+                  <w:bookmarkEnd w:id="0"/>
+                  <w:r>
+                    <w:rPr>
+                      <w:rFonts w:asciiTheme="minorHAnsi" w:hAnsiTheme="minorHAnsi"/>
+                      <w:color w:val="000000"/>
+                      <w:lang w:val="es-PE" w:eastAsia="es-PE"/>
+                    </w:rPr>
+                    <w:t xml:space="preserve"> de Producción, ya sean Requerimientos que han iniciado en el </w:t>
+                  </w:r>
+                  <w:r>
+                    <w:rPr>
+                      <w:rFonts w:asciiTheme="minorHAnsi" w:hAnsiTheme="minorHAnsi"/>
+                      <w:color w:val="000000"/>
+                      <w:lang w:val="es-PE" w:eastAsia="es-PE"/>
+                    </w:rPr>
+                    <w:t>periodo</w:t>
+                  </w:r>
+                  <w:r>
+                    <w:rPr>
+                      <w:rFonts w:asciiTheme="minorHAnsi" w:hAnsiTheme="minorHAnsi"/>
+                      <w:color w:val="000000"/>
+                      <w:lang w:val="es-PE" w:eastAsia="es-PE"/>
+                    </w:rPr>
+                    <w:t xml:space="preserve"> de Producción actual o en uno anterior.</w:t>
                   </w:r>
                 </w:p>
               </w:tc>
@@ -1654,7 +1642,23 @@
                       <w:color w:val="000000"/>
                       <w:lang w:val="es-PE" w:eastAsia="es-PE"/>
                     </w:rPr>
-                    <w:t>Cantidad de Requerimientos que registraron cambios en requerimientos durante el Ciclo de Producción.</w:t>
+                    <w:t xml:space="preserve">Cantidad de Requerimientos que registraron cambios en requerimientos durante </w:t>
+                  </w:r>
+                  <w:r>
+                    <w:rPr>
+                      <w:rFonts w:asciiTheme="minorHAnsi" w:hAnsiTheme="minorHAnsi"/>
+                      <w:color w:val="000000"/>
+                      <w:lang w:val="es-PE" w:eastAsia="es-PE"/>
+                    </w:rPr>
+                    <w:t>el periodo</w:t>
+                  </w:r>
+                  <w:r>
+                    <w:rPr>
+                      <w:rFonts w:asciiTheme="minorHAnsi" w:hAnsiTheme="minorHAnsi"/>
+                      <w:color w:val="000000"/>
+                      <w:lang w:val="es-PE" w:eastAsia="es-PE"/>
+                    </w:rPr>
+                    <w:t xml:space="preserve"> de Producción.</w:t>
                   </w:r>
                 </w:p>
               </w:tc>
@@ -2292,27 +2296,7 @@
                   <w:b/>
                   <w:lang w:val="en-US"/>
                 </w:rPr>
-                <w:t>/tree/master/</w:t>
-              </w:r>
-              <w:proofErr w:type="spellStart"/>
-              <w:r>
-                <w:rPr>
-                  <w:rStyle w:val="Hipervnculo"/>
-                  <w:rFonts w:asciiTheme="minorHAnsi" w:hAnsiTheme="minorHAnsi" w:cs="Arial"/>
-                  <w:b/>
-                  <w:lang w:val="en-US"/>
-                </w:rPr>
-                <w:t>Area_de_Proceso</w:t>
-              </w:r>
-              <w:proofErr w:type="spellEnd"/>
-              <w:r>
-                <w:rPr>
-                  <w:rStyle w:val="Hipervnculo"/>
-                  <w:rFonts w:asciiTheme="minorHAnsi" w:hAnsiTheme="minorHAnsi" w:cs="Arial"/>
-                  <w:b/>
-                  <w:lang w:val="en-US"/>
-                </w:rPr>
-                <w:t>-_REQM/LMREQM</w:t>
+                <w:t>/tree/master/Area_de_Proceso-_REQM/LMREQM</w:t>
               </w:r>
             </w:hyperlink>
           </w:p>
@@ -2482,27 +2466,7 @@
                   <w:b/>
                   <w:lang w:val="en-US"/>
                 </w:rPr>
-                <w:t>/tree/master/</w:t>
-              </w:r>
-              <w:proofErr w:type="spellStart"/>
-              <w:r>
-                <w:rPr>
-                  <w:rStyle w:val="Hipervnculo"/>
-                  <w:rFonts w:asciiTheme="minorHAnsi" w:hAnsiTheme="minorHAnsi" w:cs="Arial"/>
-                  <w:b/>
-                  <w:lang w:val="en-US"/>
-                </w:rPr>
-                <w:t>Area_de_Proceso</w:t>
-              </w:r>
-              <w:proofErr w:type="spellEnd"/>
-              <w:r>
-                <w:rPr>
-                  <w:rStyle w:val="Hipervnculo"/>
-                  <w:rFonts w:asciiTheme="minorHAnsi" w:hAnsiTheme="minorHAnsi" w:cs="Arial"/>
-                  <w:b/>
-                  <w:lang w:val="en-US"/>
-                </w:rPr>
-                <w:t>-_REQM/RCREQM</w:t>
+                <w:t>/tree/master/Area_de_Proceso-_REQM/RCREQM</w:t>
               </w:r>
             </w:hyperlink>
           </w:p>
@@ -2667,25 +2631,7 @@
                   <w:rFonts w:asciiTheme="minorHAnsi" w:hAnsiTheme="minorHAnsi" w:cs="Arial"/>
                   <w:b/>
                 </w:rPr>
-                <w:t>/blob/master/</w:t>
-              </w:r>
-              <w:proofErr w:type="spellStart"/>
-              <w:r>
-                <w:rPr>
-                  <w:rStyle w:val="Hipervnculo"/>
-                  <w:rFonts w:asciiTheme="minorHAnsi" w:hAnsiTheme="minorHAnsi" w:cs="Arial"/>
-                  <w:b/>
-                </w:rPr>
-                <w:t>Area_de_Proceso</w:t>
-              </w:r>
-              <w:proofErr w:type="spellEnd"/>
-              <w:r>
-                <w:rPr>
-                  <w:rStyle w:val="Hipervnculo"/>
-                  <w:rFonts w:asciiTheme="minorHAnsi" w:hAnsiTheme="minorHAnsi" w:cs="Arial"/>
-                  <w:b/>
-                </w:rPr>
-                <w:t>-_MA/TABME_V1.0_2015.xlsx</w:t>
+                <w:t>/blob/master/Area_de_Proceso-_MA/TABME_V1.0_2015.xlsx</w:t>
               </w:r>
             </w:hyperlink>
           </w:p>
@@ -3323,8 +3269,6 @@
               </w:rPr>
               <w:t>Jefe de Proyecto</w:t>
             </w:r>
-            <w:bookmarkStart w:id="0" w:name="_GoBack"/>
-            <w:bookmarkEnd w:id="0"/>
           </w:p>
           <w:p>
             <w:pPr>
@@ -5873,7 +5817,6 @@
           </a:p>
         </c:rich>
       </c:tx>
-      <c:layout/>
       <c:overlay val="0"/>
       <c:spPr>
         <a:noFill/>
@@ -5941,14 +5884,7 @@
           </c:marker>
           <c:cat>
             <c:strRef>
-              <c:extLst>
-                <c:ext xmlns:c15="http://schemas.microsoft.com/office/drawing/2012/chart" uri="{02D57815-91ED-43cb-92C2-25804820EDAC}">
-                  <c15:fullRef>
-                    <c15:sqref>FMVREQM!$D$40:$F$40</c15:sqref>
-                  </c15:fullRef>
-                </c:ext>
-              </c:extLst>
-              <c:f>FMVREQM!$D$40:$E$40</c:f>
+              <c:f>FMVREQM!$D$40:$F$40</c:f>
               <c:strCache>
                 <c:ptCount val="2"/>
                 <c:pt idx="0">
@@ -5958,18 +5894,12 @@
                   <c:v>JUNIO</c:v>
                 </c:pt>
               </c:strCache>
+              <c:extLst/>
             </c:strRef>
           </c:cat>
           <c:val>
             <c:numRef>
-              <c:extLst>
-                <c:ext xmlns:c15="http://schemas.microsoft.com/office/drawing/2012/chart" uri="{02D57815-91ED-43cb-92C2-25804820EDAC}">
-                  <c15:fullRef>
-                    <c15:sqref>FMVREQM!$D$41:$F$41</c15:sqref>
-                  </c15:fullRef>
-                </c:ext>
-              </c:extLst>
-              <c:f>FMVREQM!$D$41:$E$41</c:f>
+              <c:f>FMVREQM!$D$41:$F$41</c:f>
               <c:numCache>
                 <c:formatCode>General</c:formatCode>
                 <c:ptCount val="2"/>
@@ -5980,6 +5910,7 @@
                   <c:v>1</c:v>
                 </c:pt>
               </c:numCache>
+              <c:extLst/>
             </c:numRef>
           </c:val>
           <c:smooth val="0"/>
@@ -5999,11 +5930,11 @@
         </c:dLbls>
         <c:marker val="1"/>
         <c:smooth val="0"/>
-        <c:axId val="395703680"/>
-        <c:axId val="384771712"/>
+        <c:axId val="300540848"/>
+        <c:axId val="300540288"/>
       </c:lineChart>
       <c:catAx>
-        <c:axId val="395703680"/>
+        <c:axId val="300540848"/>
         <c:scaling>
           <c:orientation val="minMax"/>
         </c:scaling>
@@ -6035,7 +5966,6 @@
               </a:p>
             </c:rich>
           </c:tx>
-          <c:layout/>
           <c:overlay val="0"/>
           <c:spPr>
             <a:noFill/>
@@ -6102,7 +6032,7 @@
             <a:endParaRPr lang="es-PE"/>
           </a:p>
         </c:txPr>
-        <c:crossAx val="384771712"/>
+        <c:crossAx val="300540288"/>
         <c:crosses val="autoZero"/>
         <c:auto val="1"/>
         <c:lblAlgn val="ctr"/>
@@ -6110,7 +6040,7 @@
         <c:noMultiLvlLbl val="0"/>
       </c:catAx>
       <c:valAx>
-        <c:axId val="384771712"/>
+        <c:axId val="300540288"/>
         <c:scaling>
           <c:orientation val="minMax"/>
         </c:scaling>
@@ -6156,7 +6086,6 @@
               </a:p>
             </c:rich>
           </c:tx>
-          <c:layout/>
           <c:overlay val="0"/>
           <c:spPr>
             <a:noFill/>
@@ -6217,7 +6146,7 @@
             <a:endParaRPr lang="es-PE"/>
           </a:p>
         </c:txPr>
-        <c:crossAx val="395703680"/>
+        <c:crossAx val="300540848"/>
         <c:crosses val="autoZero"/>
         <c:crossBetween val="between"/>
       </c:valAx>
@@ -6231,7 +6160,6 @@
     </c:plotArea>
     <c:legend>
       <c:legendPos val="t"/>
-      <c:layout/>
       <c:overlay val="1"/>
       <c:spPr>
         <a:noFill/>
@@ -6424,14 +6352,7 @@
           <c:invertIfNegative val="0"/>
           <c:cat>
             <c:strRef>
-              <c:extLst>
-                <c:ext xmlns:c15="http://schemas.microsoft.com/office/drawing/2012/chart" uri="{02D57815-91ED-43cb-92C2-25804820EDAC}">
-                  <c15:fullRef>
-                    <c15:sqref>FMVREQM!$A$48:$A$50</c15:sqref>
-                  </c15:fullRef>
-                </c:ext>
-              </c:extLst>
-              <c:f>FMVREQM!$A$48:$A$49</c:f>
+              <c:f>FMVREQM!$A$48:$A$50</c:f>
               <c:strCache>
                 <c:ptCount val="2"/>
                 <c:pt idx="0">
@@ -6441,18 +6362,12 @@
                   <c:v>JUNIO</c:v>
                 </c:pt>
               </c:strCache>
+              <c:extLst/>
             </c:strRef>
           </c:cat>
           <c:val>
             <c:numRef>
-              <c:extLst>
-                <c:ext xmlns:c15="http://schemas.microsoft.com/office/drawing/2012/chart" uri="{02D57815-91ED-43cb-92C2-25804820EDAC}">
-                  <c15:fullRef>
-                    <c15:sqref>FMVREQM!$B$48:$B$50</c15:sqref>
-                  </c15:fullRef>
-                </c:ext>
-              </c:extLst>
-              <c:f>FMVREQM!$B$48:$B$49</c:f>
+              <c:f>FMVREQM!$B$48:$B$50</c:f>
               <c:numCache>
                 <c:formatCode>0.000</c:formatCode>
                 <c:ptCount val="2"/>
@@ -6463,6 +6378,7 @@
                   <c:v>7.1428571428571423</c:v>
                 </c:pt>
               </c:numCache>
+              <c:extLst/>
             </c:numRef>
           </c:val>
           <c:extLst xmlns:c16r2="http://schemas.microsoft.com/office/drawing/2015/06/chart">
@@ -6481,12 +6397,12 @@
         </c:dLbls>
         <c:gapWidth val="150"/>
         <c:shape val="box"/>
-        <c:axId val="320987952"/>
-        <c:axId val="320987168"/>
+        <c:axId val="300539728"/>
+        <c:axId val="300545888"/>
         <c:axId val="0"/>
       </c:bar3DChart>
       <c:catAx>
-        <c:axId val="320987952"/>
+        <c:axId val="300539728"/>
         <c:scaling>
           <c:orientation val="minMax"/>
         </c:scaling>
@@ -6523,7 +6439,7 @@
             <a:endParaRPr lang="es-PE"/>
           </a:p>
         </c:txPr>
-        <c:crossAx val="320987168"/>
+        <c:crossAx val="300545888"/>
         <c:crosses val="autoZero"/>
         <c:auto val="1"/>
         <c:lblAlgn val="ctr"/>
@@ -6531,7 +6447,7 @@
         <c:noMultiLvlLbl val="0"/>
       </c:catAx>
       <c:valAx>
-        <c:axId val="320987168"/>
+        <c:axId val="300545888"/>
         <c:scaling>
           <c:orientation val="minMax"/>
         </c:scaling>
@@ -6579,7 +6495,7 @@
             <a:endParaRPr lang="es-PE"/>
           </a:p>
         </c:txPr>
-        <c:crossAx val="320987952"/>
+        <c:crossAx val="300539728"/>
         <c:crosses val="autoZero"/>
         <c:crossBetween val="between"/>
       </c:valAx>
@@ -7966,7 +7882,7 @@
 </file>
 
 <file path=customXml/itemProps1.xml><?xml version="1.0" encoding="utf-8"?>
-<ds:datastoreItem xmlns:ds="http://schemas.openxmlformats.org/officeDocument/2006/customXml" ds:itemID="{CF4DD48C-9B5A-420B-9CA5-E7DBB5241213}">
+<ds:datastoreItem xmlns:ds="http://schemas.openxmlformats.org/officeDocument/2006/customXml" ds:itemID="{C652FC95-AEF2-4BDA-9F7B-223AC53FE5C5}">
   <ds:schemaRefs>
     <ds:schemaRef ds:uri="http://schemas.openxmlformats.org/officeDocument/2006/bibliography"/>
   </ds:schemaRefs>

</xml_diff>